<commit_message>
Updating document with installation instructions
</commit_message>
<xml_diff>
--- a/ATMLocator/Technical User Documentation.docx
+++ b/ATMLocator/Technical User Documentation.docx
@@ -9,8 +9,6 @@
       <w:r>
         <w:t>Technical User Documentation</w:t>
       </w:r>
-      <w:bookmarkStart w:id="0" w:name="_GoBack"/>
-      <w:bookmarkEnd w:id="0"/>
     </w:p>
     <w:p/>
     <w:p>
@@ -61,7 +59,7 @@
       <w:r>
         <w:t xml:space="preserve"> (</w:t>
       </w:r>
-      <w:hyperlink r:id="rId5" w:history="1">
+      <w:hyperlink r:id="rId6" w:history="1">
         <w:r>
           <w:rPr>
             <w:rStyle w:val="Hyperlink"/>
@@ -571,15 +569,7 @@
       </w:r>
       <w:proofErr w:type="spellEnd"/>
       <w:r>
-        <w:t xml:space="preserve"> which lets you build an image and run under </w:t>
-      </w:r>
-      <w:proofErr w:type="spellStart"/>
-      <w:r>
-        <w:t>docker</w:t>
-      </w:r>
-      <w:proofErr w:type="spellEnd"/>
-      <w:r>
-        <w:t xml:space="preserve"> container.</w:t>
+        <w:t xml:space="preserve"> which lets you build an image and run under docker container.</w:t>
       </w:r>
     </w:p>
     <w:p>
@@ -619,7 +609,426 @@
         <w:t xml:space="preserve">Logging is configured to write logs on console, which needs to be extended </w:t>
       </w:r>
     </w:p>
+    <w:p>
+      <w:pPr>
+        <w:rPr>
+          <w:rFonts w:asciiTheme="majorHAnsi" w:eastAsiaTheme="majorEastAsia" w:hAnsiTheme="majorHAnsi" w:cstheme="majorBidi"/>
+          <w:color w:val="1F4D78" w:themeColor="accent1" w:themeShade="7F"/>
+          <w:sz w:val="24"/>
+          <w:szCs w:val="24"/>
+        </w:rPr>
+      </w:pPr>
+      <w:r>
+        <w:br w:type="page"/>
+      </w:r>
+    </w:p>
+    <w:p>
+      <w:pPr>
+        <w:pStyle w:val="Heading3"/>
+      </w:pPr>
+      <w:r>
+        <w:lastRenderedPageBreak/>
+        <w:t>Installation</w:t>
+      </w:r>
+    </w:p>
+    <w:p>
+      <w:r>
+        <w:rPr>
+          <w:b/>
+        </w:rPr>
+        <w:t xml:space="preserve">Check installation of </w:t>
+      </w:r>
+      <w:proofErr w:type="spellStart"/>
+      <w:r>
+        <w:rPr>
+          <w:b/>
+        </w:rPr>
+        <w:t>gradle</w:t>
+      </w:r>
+      <w:proofErr w:type="spellEnd"/>
+      <w:r>
+        <w:rPr>
+          <w:b/>
+        </w:rPr>
+        <w:t xml:space="preserve"> and Java</w:t>
+      </w:r>
+      <w:r>
+        <w:t xml:space="preserve"> on your system using below commands,</w:t>
+      </w:r>
+    </w:p>
+    <w:p>
+      <w:r>
+        <w:t xml:space="preserve">&gt; </w:t>
+      </w:r>
+      <w:proofErr w:type="spellStart"/>
+      <w:proofErr w:type="gramStart"/>
+      <w:r>
+        <w:t>gradle</w:t>
+      </w:r>
+      <w:proofErr w:type="spellEnd"/>
+      <w:proofErr w:type="gramEnd"/>
+      <w:r>
+        <w:t xml:space="preserve"> -v</w:t>
+      </w:r>
+    </w:p>
+    <w:p>
+      <w:r>
+        <w:t xml:space="preserve">Above command should work if </w:t>
+      </w:r>
+      <w:proofErr w:type="spellStart"/>
+      <w:r>
+        <w:t>gradle</w:t>
+      </w:r>
+      <w:proofErr w:type="spellEnd"/>
+      <w:r>
+        <w:t xml:space="preserve"> and java is correctly set on Path in Windows.</w:t>
+      </w:r>
+    </w:p>
+    <w:p>
+      <w:r>
+        <w:t xml:space="preserve">Now </w:t>
+      </w:r>
+      <w:r>
+        <w:rPr>
+          <w:b/>
+        </w:rPr>
+        <w:t>check installation of docker</w:t>
+      </w:r>
+      <w:r>
+        <w:t xml:space="preserve"> in your system with below command.</w:t>
+      </w:r>
+    </w:p>
+    <w:p>
+      <w:r>
+        <w:t xml:space="preserve">&gt; </w:t>
+      </w:r>
+      <w:proofErr w:type="gramStart"/>
+      <w:r>
+        <w:t>docker</w:t>
+      </w:r>
+      <w:proofErr w:type="gramEnd"/>
+      <w:r>
+        <w:t xml:space="preserve"> --version</w:t>
+      </w:r>
+    </w:p>
+    <w:p>
+      <w:r>
+        <w:t>You can also check running status of containers using below docker command</w:t>
+      </w:r>
+    </w:p>
+    <w:p>
+      <w:r>
+        <w:t xml:space="preserve">&gt; </w:t>
+      </w:r>
+      <w:proofErr w:type="gramStart"/>
+      <w:r>
+        <w:t>docker</w:t>
+      </w:r>
+      <w:proofErr w:type="gramEnd"/>
+      <w:r>
+        <w:t xml:space="preserve"> </w:t>
+      </w:r>
+      <w:proofErr w:type="spellStart"/>
+      <w:r>
+        <w:t>ps</w:t>
+      </w:r>
+      <w:proofErr w:type="spellEnd"/>
+      <w:r>
+        <w:t xml:space="preserve"> –a</w:t>
+      </w:r>
+    </w:p>
     <w:p/>
+    <w:p>
+      <w:r>
+        <w:t xml:space="preserve">To </w:t>
+      </w:r>
+      <w:r>
+        <w:rPr>
+          <w:b/>
+        </w:rPr>
+        <w:t>build the application</w:t>
+      </w:r>
+      <w:r>
+        <w:t xml:space="preserve">, move to directory </w:t>
+      </w:r>
+      <w:proofErr w:type="spellStart"/>
+      <w:r>
+        <w:t>RestClientBuilder</w:t>
+      </w:r>
+      <w:proofErr w:type="spellEnd"/>
+      <w:r>
+        <w:t xml:space="preserve"> under the project root directory</w:t>
+      </w:r>
+    </w:p>
+    <w:p>
+      <w:r>
+        <w:t xml:space="preserve">&gt; </w:t>
+      </w:r>
+      <w:proofErr w:type="gramStart"/>
+      <w:r>
+        <w:t xml:space="preserve">cd  </w:t>
+      </w:r>
+      <w:r>
+        <w:t>&lt;</w:t>
+      </w:r>
+      <w:proofErr w:type="gramEnd"/>
+      <w:r>
+        <w:t xml:space="preserve">Root </w:t>
+      </w:r>
+      <w:proofErr w:type="spellStart"/>
+      <w:r>
+        <w:t>dir</w:t>
+      </w:r>
+      <w:proofErr w:type="spellEnd"/>
+      <w:r>
+        <w:t>&gt;</w:t>
+      </w:r>
+      <w:r>
+        <w:t>\</w:t>
+      </w:r>
+      <w:proofErr w:type="spellStart"/>
+      <w:r>
+        <w:t>RestClientBuilder</w:t>
+      </w:r>
+      <w:proofErr w:type="spellEnd"/>
+    </w:p>
+    <w:p>
+      <w:r>
+        <w:t xml:space="preserve">&gt; </w:t>
+      </w:r>
+      <w:proofErr w:type="spellStart"/>
+      <w:proofErr w:type="gramStart"/>
+      <w:r>
+        <w:t>gradle</w:t>
+      </w:r>
+      <w:proofErr w:type="spellEnd"/>
+      <w:proofErr w:type="gramEnd"/>
+      <w:r>
+        <w:t xml:space="preserve"> clean build</w:t>
+      </w:r>
+    </w:p>
+    <w:p>
+      <w:r>
+        <w:t xml:space="preserve">This will </w:t>
+      </w:r>
+      <w:r>
+        <w:rPr>
+          <w:b/>
+        </w:rPr>
+        <w:t>create client from swagger</w:t>
+      </w:r>
+      <w:r>
+        <w:t xml:space="preserve"> of Lloyds bank swagger specification.</w:t>
+      </w:r>
+    </w:p>
+    <w:p>
+      <w:r>
+        <w:t xml:space="preserve">Once client is built, move to root directory and </w:t>
+      </w:r>
+      <w:r>
+        <w:rPr>
+          <w:b/>
+        </w:rPr>
+        <w:t>build the project</w:t>
+      </w:r>
+    </w:p>
+    <w:p>
+      <w:r>
+        <w:t xml:space="preserve">&gt; </w:t>
+      </w:r>
+      <w:proofErr w:type="gramStart"/>
+      <w:r>
+        <w:t>cd  &lt;</w:t>
+      </w:r>
+      <w:proofErr w:type="gramEnd"/>
+      <w:r>
+        <w:t xml:space="preserve">Root </w:t>
+      </w:r>
+      <w:proofErr w:type="spellStart"/>
+      <w:r>
+        <w:t>dir</w:t>
+      </w:r>
+      <w:proofErr w:type="spellEnd"/>
+      <w:r>
+        <w:t>&gt;</w:t>
+      </w:r>
+    </w:p>
+    <w:p>
+      <w:r>
+        <w:t xml:space="preserve">&gt; </w:t>
+      </w:r>
+      <w:proofErr w:type="spellStart"/>
+      <w:proofErr w:type="gramStart"/>
+      <w:r>
+        <w:t>gradle</w:t>
+      </w:r>
+      <w:proofErr w:type="spellEnd"/>
+      <w:proofErr w:type="gramEnd"/>
+      <w:r>
+        <w:t xml:space="preserve"> clean build</w:t>
+      </w:r>
+    </w:p>
+    <w:p/>
+    <w:p>
+      <w:r>
+        <w:t xml:space="preserve">Now </w:t>
+      </w:r>
+      <w:r>
+        <w:rPr>
+          <w:b/>
+        </w:rPr>
+        <w:t>build a</w:t>
+      </w:r>
+      <w:r>
+        <w:rPr>
+          <w:b/>
+        </w:rPr>
+        <w:t xml:space="preserve"> docker</w:t>
+      </w:r>
+      <w:r>
+        <w:rPr>
+          <w:b/>
+        </w:rPr>
+        <w:t xml:space="preserve"> image</w:t>
+      </w:r>
+      <w:r>
+        <w:t xml:space="preserve"> using below command,</w:t>
+      </w:r>
+    </w:p>
+    <w:p>
+      <w:r>
+        <w:t xml:space="preserve">&gt; </w:t>
+      </w:r>
+      <w:proofErr w:type="gramStart"/>
+      <w:r>
+        <w:t>cd  &lt;</w:t>
+      </w:r>
+      <w:proofErr w:type="gramEnd"/>
+      <w:r>
+        <w:t xml:space="preserve">Root </w:t>
+      </w:r>
+      <w:proofErr w:type="spellStart"/>
+      <w:r>
+        <w:t>dir</w:t>
+      </w:r>
+      <w:proofErr w:type="spellEnd"/>
+      <w:r>
+        <w:t>&gt;</w:t>
+      </w:r>
+    </w:p>
+    <w:p>
+      <w:r>
+        <w:t xml:space="preserve">&gt; </w:t>
+      </w:r>
+      <w:proofErr w:type="gramStart"/>
+      <w:r>
+        <w:rPr>
+          <w:iCs/>
+        </w:rPr>
+        <w:t>docker</w:t>
+      </w:r>
+      <w:proofErr w:type="gramEnd"/>
+      <w:r>
+        <w:rPr>
+          <w:iCs/>
+        </w:rPr>
+        <w:t xml:space="preserve"> build -t "</w:t>
+      </w:r>
+      <w:proofErr w:type="spellStart"/>
+      <w:r>
+        <w:rPr>
+          <w:iCs/>
+        </w:rPr>
+        <w:t>atm</w:t>
+      </w:r>
+      <w:proofErr w:type="spellEnd"/>
+      <w:r>
+        <w:rPr>
+          <w:iCs/>
+        </w:rPr>
+        <w:t>-locator-app"</w:t>
+      </w:r>
+    </w:p>
+    <w:p>
+      <w:r>
+        <w:rPr>
+          <w:b/>
+        </w:rPr>
+        <w:t>Run container and load above image</w:t>
+      </w:r>
+      <w:r>
+        <w:t xml:space="preserve"> using below command,</w:t>
+      </w:r>
+    </w:p>
+    <w:p>
+      <w:r>
+        <w:t xml:space="preserve">&gt; </w:t>
+      </w:r>
+      <w:proofErr w:type="gramStart"/>
+      <w:r>
+        <w:rPr>
+          <w:iCs/>
+        </w:rPr>
+        <w:t>docker</w:t>
+      </w:r>
+      <w:proofErr w:type="gramEnd"/>
+      <w:r>
+        <w:rPr>
+          <w:iCs/>
+        </w:rPr>
+        <w:t xml:space="preserve"> run -it -p 8080:8080 </w:t>
+      </w:r>
+      <w:proofErr w:type="spellStart"/>
+      <w:r>
+        <w:rPr>
+          <w:iCs/>
+        </w:rPr>
+        <w:t>atm</w:t>
+      </w:r>
+      <w:proofErr w:type="spellEnd"/>
+      <w:r>
+        <w:rPr>
+          <w:iCs/>
+        </w:rPr>
+        <w:t>-locator-app</w:t>
+      </w:r>
+    </w:p>
+    <w:p/>
+    <w:p>
+      <w:r>
+        <w:t>Send GET request with URL parameter as below to test the application,</w:t>
+      </w:r>
+    </w:p>
+    <w:p>
+      <w:hyperlink r:id="rId7" w:history="1">
+        <w:r>
+          <w:rPr>
+            <w:rStyle w:val="Hyperlink"/>
+          </w:rPr>
+          <w:t>http://localhost:8080/locator-service/atms/LFFFBC11</w:t>
+        </w:r>
+      </w:hyperlink>
+    </w:p>
+    <w:p/>
+    <w:p>
+      <w:r>
+        <w:t>You can access swagger UI on below localhost URL</w:t>
+      </w:r>
+    </w:p>
+    <w:p>
+      <w:hyperlink r:id="rId8" w:history="1">
+        <w:r>
+          <w:rPr>
+            <w:rStyle w:val="Hyperlink"/>
+          </w:rPr>
+          <w:t>http://localhost:8080/swagger-ui/index.html</w:t>
+        </w:r>
+      </w:hyperlink>
+    </w:p>
+    <w:p>
+      <w:bookmarkStart w:id="0" w:name="_GoBack"/>
+      <w:bookmarkEnd w:id="0"/>
+    </w:p>
     <w:sectPr>
       <w:pgSz w:w="11906" w:h="16838"/>
       <w:pgMar w:top="1440" w:right="1440" w:bottom="1440" w:left="1440" w:header="708" w:footer="708" w:gutter="0"/>
@@ -633,6 +1042,230 @@
 <file path=word/numbering.xml><?xml version="1.0" encoding="utf-8"?>
 <w:numbering xmlns:wpc="http://schemas.microsoft.com/office/word/2010/wordprocessingCanvas" xmlns:mc="http://schemas.openxmlformats.org/markup-compatibility/2006" xmlns:o="urn:schemas-microsoft-com:office:office" xmlns:r="http://schemas.openxmlformats.org/officeDocument/2006/relationships" xmlns:m="http://schemas.openxmlformats.org/officeDocument/2006/math" xmlns:v="urn:schemas-microsoft-com:vml" xmlns:wp14="http://schemas.microsoft.com/office/word/2010/wordprocessingDrawing" xmlns:wp="http://schemas.openxmlformats.org/drawingml/2006/wordprocessingDrawing" xmlns:w10="urn:schemas-microsoft-com:office:word" xmlns:w="http://schemas.openxmlformats.org/wordprocessingml/2006/main" xmlns:w14="http://schemas.microsoft.com/office/word/2010/wordml" xmlns:w15="http://schemas.microsoft.com/office/word/2012/wordml" xmlns:wpg="http://schemas.microsoft.com/office/word/2010/wordprocessingGroup" xmlns:wpi="http://schemas.microsoft.com/office/word/2010/wordprocessingInk" xmlns:wne="http://schemas.microsoft.com/office/word/2006/wordml" xmlns:wps="http://schemas.microsoft.com/office/word/2010/wordprocessingShape" mc:Ignorable="w14 w15 wp14">
   <w:abstractNum w:abstractNumId="0" w15:restartNumberingAfterBreak="0">
+    <w:nsid w:val="09FC49E1"/>
+    <w:multiLevelType w:val="hybridMultilevel"/>
+    <w:tmpl w:val="D636932A"/>
+    <w:lvl w:ilvl="0" w:tplc="54C68780">
+      <w:numFmt w:val="bullet"/>
+      <w:lvlText w:val=""/>
+      <w:lvlJc w:val="left"/>
+      <w:pPr>
+        <w:ind w:left="720" w:hanging="360"/>
+      </w:pPr>
+      <w:rPr>
+        <w:rFonts w:ascii="Wingdings" w:eastAsiaTheme="minorHAnsi" w:hAnsi="Wingdings" w:cstheme="minorBidi" w:hint="default"/>
+      </w:rPr>
+    </w:lvl>
+    <w:lvl w:ilvl="1" w:tplc="08090003" w:tentative="1">
+      <w:start w:val="1"/>
+      <w:numFmt w:val="bullet"/>
+      <w:lvlText w:val="o"/>
+      <w:lvlJc w:val="left"/>
+      <w:pPr>
+        <w:ind w:left="1440" w:hanging="360"/>
+      </w:pPr>
+      <w:rPr>
+        <w:rFonts w:ascii="Courier New" w:hAnsi="Courier New" w:cs="Courier New" w:hint="default"/>
+      </w:rPr>
+    </w:lvl>
+    <w:lvl w:ilvl="2" w:tplc="08090005" w:tentative="1">
+      <w:start w:val="1"/>
+      <w:numFmt w:val="bullet"/>
+      <w:lvlText w:val=""/>
+      <w:lvlJc w:val="left"/>
+      <w:pPr>
+        <w:ind w:left="2160" w:hanging="360"/>
+      </w:pPr>
+      <w:rPr>
+        <w:rFonts w:ascii="Wingdings" w:hAnsi="Wingdings" w:hint="default"/>
+      </w:rPr>
+    </w:lvl>
+    <w:lvl w:ilvl="3" w:tplc="08090001" w:tentative="1">
+      <w:start w:val="1"/>
+      <w:numFmt w:val="bullet"/>
+      <w:lvlText w:val=""/>
+      <w:lvlJc w:val="left"/>
+      <w:pPr>
+        <w:ind w:left="2880" w:hanging="360"/>
+      </w:pPr>
+      <w:rPr>
+        <w:rFonts w:ascii="Symbol" w:hAnsi="Symbol" w:hint="default"/>
+      </w:rPr>
+    </w:lvl>
+    <w:lvl w:ilvl="4" w:tplc="08090003" w:tentative="1">
+      <w:start w:val="1"/>
+      <w:numFmt w:val="bullet"/>
+      <w:lvlText w:val="o"/>
+      <w:lvlJc w:val="left"/>
+      <w:pPr>
+        <w:ind w:left="3600" w:hanging="360"/>
+      </w:pPr>
+      <w:rPr>
+        <w:rFonts w:ascii="Courier New" w:hAnsi="Courier New" w:cs="Courier New" w:hint="default"/>
+      </w:rPr>
+    </w:lvl>
+    <w:lvl w:ilvl="5" w:tplc="08090005" w:tentative="1">
+      <w:start w:val="1"/>
+      <w:numFmt w:val="bullet"/>
+      <w:lvlText w:val=""/>
+      <w:lvlJc w:val="left"/>
+      <w:pPr>
+        <w:ind w:left="4320" w:hanging="360"/>
+      </w:pPr>
+      <w:rPr>
+        <w:rFonts w:ascii="Wingdings" w:hAnsi="Wingdings" w:hint="default"/>
+      </w:rPr>
+    </w:lvl>
+    <w:lvl w:ilvl="6" w:tplc="08090001" w:tentative="1">
+      <w:start w:val="1"/>
+      <w:numFmt w:val="bullet"/>
+      <w:lvlText w:val=""/>
+      <w:lvlJc w:val="left"/>
+      <w:pPr>
+        <w:ind w:left="5040" w:hanging="360"/>
+      </w:pPr>
+      <w:rPr>
+        <w:rFonts w:ascii="Symbol" w:hAnsi="Symbol" w:hint="default"/>
+      </w:rPr>
+    </w:lvl>
+    <w:lvl w:ilvl="7" w:tplc="08090003" w:tentative="1">
+      <w:start w:val="1"/>
+      <w:numFmt w:val="bullet"/>
+      <w:lvlText w:val="o"/>
+      <w:lvlJc w:val="left"/>
+      <w:pPr>
+        <w:ind w:left="5760" w:hanging="360"/>
+      </w:pPr>
+      <w:rPr>
+        <w:rFonts w:ascii="Courier New" w:hAnsi="Courier New" w:cs="Courier New" w:hint="default"/>
+      </w:rPr>
+    </w:lvl>
+    <w:lvl w:ilvl="8" w:tplc="08090005" w:tentative="1">
+      <w:start w:val="1"/>
+      <w:numFmt w:val="bullet"/>
+      <w:lvlText w:val=""/>
+      <w:lvlJc w:val="left"/>
+      <w:pPr>
+        <w:ind w:left="6480" w:hanging="360"/>
+      </w:pPr>
+      <w:rPr>
+        <w:rFonts w:ascii="Wingdings" w:hAnsi="Wingdings" w:hint="default"/>
+      </w:rPr>
+    </w:lvl>
+  </w:abstractNum>
+  <w:abstractNum w:abstractNumId="1" w15:restartNumberingAfterBreak="0">
+    <w:nsid w:val="10B8046D"/>
+    <w:multiLevelType w:val="hybridMultilevel"/>
+    <w:tmpl w:val="93D02A32"/>
+    <w:lvl w:ilvl="0" w:tplc="7B3C18D2">
+      <w:numFmt w:val="bullet"/>
+      <w:lvlText w:val=""/>
+      <w:lvlJc w:val="left"/>
+      <w:pPr>
+        <w:ind w:left="720" w:hanging="360"/>
+      </w:pPr>
+      <w:rPr>
+        <w:rFonts w:ascii="Wingdings" w:eastAsiaTheme="minorHAnsi" w:hAnsi="Wingdings" w:cstheme="minorBidi" w:hint="default"/>
+      </w:rPr>
+    </w:lvl>
+    <w:lvl w:ilvl="1" w:tplc="08090003" w:tentative="1">
+      <w:start w:val="1"/>
+      <w:numFmt w:val="bullet"/>
+      <w:lvlText w:val="o"/>
+      <w:lvlJc w:val="left"/>
+      <w:pPr>
+        <w:ind w:left="1440" w:hanging="360"/>
+      </w:pPr>
+      <w:rPr>
+        <w:rFonts w:ascii="Courier New" w:hAnsi="Courier New" w:cs="Courier New" w:hint="default"/>
+      </w:rPr>
+    </w:lvl>
+    <w:lvl w:ilvl="2" w:tplc="08090005" w:tentative="1">
+      <w:start w:val="1"/>
+      <w:numFmt w:val="bullet"/>
+      <w:lvlText w:val=""/>
+      <w:lvlJc w:val="left"/>
+      <w:pPr>
+        <w:ind w:left="2160" w:hanging="360"/>
+      </w:pPr>
+      <w:rPr>
+        <w:rFonts w:ascii="Wingdings" w:hAnsi="Wingdings" w:hint="default"/>
+      </w:rPr>
+    </w:lvl>
+    <w:lvl w:ilvl="3" w:tplc="08090001" w:tentative="1">
+      <w:start w:val="1"/>
+      <w:numFmt w:val="bullet"/>
+      <w:lvlText w:val=""/>
+      <w:lvlJc w:val="left"/>
+      <w:pPr>
+        <w:ind w:left="2880" w:hanging="360"/>
+      </w:pPr>
+      <w:rPr>
+        <w:rFonts w:ascii="Symbol" w:hAnsi="Symbol" w:hint="default"/>
+      </w:rPr>
+    </w:lvl>
+    <w:lvl w:ilvl="4" w:tplc="08090003" w:tentative="1">
+      <w:start w:val="1"/>
+      <w:numFmt w:val="bullet"/>
+      <w:lvlText w:val="o"/>
+      <w:lvlJc w:val="left"/>
+      <w:pPr>
+        <w:ind w:left="3600" w:hanging="360"/>
+      </w:pPr>
+      <w:rPr>
+        <w:rFonts w:ascii="Courier New" w:hAnsi="Courier New" w:cs="Courier New" w:hint="default"/>
+      </w:rPr>
+    </w:lvl>
+    <w:lvl w:ilvl="5" w:tplc="08090005" w:tentative="1">
+      <w:start w:val="1"/>
+      <w:numFmt w:val="bullet"/>
+      <w:lvlText w:val=""/>
+      <w:lvlJc w:val="left"/>
+      <w:pPr>
+        <w:ind w:left="4320" w:hanging="360"/>
+      </w:pPr>
+      <w:rPr>
+        <w:rFonts w:ascii="Wingdings" w:hAnsi="Wingdings" w:hint="default"/>
+      </w:rPr>
+    </w:lvl>
+    <w:lvl w:ilvl="6" w:tplc="08090001" w:tentative="1">
+      <w:start w:val="1"/>
+      <w:numFmt w:val="bullet"/>
+      <w:lvlText w:val=""/>
+      <w:lvlJc w:val="left"/>
+      <w:pPr>
+        <w:ind w:left="5040" w:hanging="360"/>
+      </w:pPr>
+      <w:rPr>
+        <w:rFonts w:ascii="Symbol" w:hAnsi="Symbol" w:hint="default"/>
+      </w:rPr>
+    </w:lvl>
+    <w:lvl w:ilvl="7" w:tplc="08090003" w:tentative="1">
+      <w:start w:val="1"/>
+      <w:numFmt w:val="bullet"/>
+      <w:lvlText w:val="o"/>
+      <w:lvlJc w:val="left"/>
+      <w:pPr>
+        <w:ind w:left="5760" w:hanging="360"/>
+      </w:pPr>
+      <w:rPr>
+        <w:rFonts w:ascii="Courier New" w:hAnsi="Courier New" w:cs="Courier New" w:hint="default"/>
+      </w:rPr>
+    </w:lvl>
+    <w:lvl w:ilvl="8" w:tplc="08090005" w:tentative="1">
+      <w:start w:val="1"/>
+      <w:numFmt w:val="bullet"/>
+      <w:lvlText w:val=""/>
+      <w:lvlJc w:val="left"/>
+      <w:pPr>
+        <w:ind w:left="6480" w:hanging="360"/>
+      </w:pPr>
+      <w:rPr>
+        <w:rFonts w:ascii="Wingdings" w:hAnsi="Wingdings" w:hint="default"/>
+      </w:rPr>
+    </w:lvl>
+  </w:abstractNum>
+  <w:abstractNum w:abstractNumId="2" w15:restartNumberingAfterBreak="0">
     <w:nsid w:val="24EF2BE7"/>
     <w:multiLevelType w:val="hybridMultilevel"/>
     <w:tmpl w:val="D86C3452"/>
@@ -745,7 +1378,7 @@
       </w:rPr>
     </w:lvl>
   </w:abstractNum>
-  <w:abstractNum w:abstractNumId="1" w15:restartNumberingAfterBreak="0">
+  <w:abstractNum w:abstractNumId="3" w15:restartNumberingAfterBreak="0">
     <w:nsid w:val="5CDC1CE9"/>
     <w:multiLevelType w:val="hybridMultilevel"/>
     <w:tmpl w:val="B66CBA54"/>
@@ -859,10 +1492,16 @@
     </w:lvl>
   </w:abstractNum>
   <w:num w:numId="1">
-    <w:abstractNumId w:val="0"/>
+    <w:abstractNumId w:val="2"/>
   </w:num>
   <w:num w:numId="2">
+    <w:abstractNumId w:val="3"/>
+  </w:num>
+  <w:num w:numId="3">
     <w:abstractNumId w:val="1"/>
+  </w:num>
+  <w:num w:numId="4">
+    <w:abstractNumId w:val="0"/>
   </w:num>
 </w:numbering>
 </file>
@@ -1800,4 +2439,16 @@
     </a:ext>
   </a:extLst>
 </a:theme>
+</file>
+
+<file path=customXml/item1.xml><?xml version="1.0" encoding="utf-8"?>
+<b:Sources xmlns:b="http://schemas.openxmlformats.org/officeDocument/2006/bibliography" xmlns="http://schemas.openxmlformats.org/officeDocument/2006/bibliography" SelectedStyle="\APASixthEditionOfficeOnline.xsl" StyleName="APA" Version="6"/>
+</file>
+
+<file path=customXml/itemProps1.xml><?xml version="1.0" encoding="utf-8"?>
+<ds:datastoreItem xmlns:ds="http://schemas.openxmlformats.org/officeDocument/2006/customXml" ds:itemID="{7F853C58-EB5B-400F-8114-F5A35AD8E0FA}">
+  <ds:schemaRefs>
+    <ds:schemaRef ds:uri="http://schemas.openxmlformats.org/officeDocument/2006/bibliography"/>
+  </ds:schemaRefs>
+</ds:datastoreItem>
 </file>
</xml_diff>